<commit_message>
Graph to the past
</commit_message>
<xml_diff>
--- a/Dokumentum.docx
+++ b/Dokumentum.docx
@@ -530,6 +530,7 @@
           <w:docPartUnique/>
         </w:docPartObj>
       </w:sdtPr>
+      <w:sdtEndPr/>
       <w:sdtContent>
         <w:p>
           <w:pPr>
@@ -2825,24 +2826,7 @@
           <w:sz w:val="18"/>
           <w:szCs w:val="18"/>
         </w:rPr>
-        <w:t xml:space="preserve">. ábra </w:t>
-      </w:r>
-    </w:p>
-    <w:p>
-      <w:pPr>
-        <w:spacing w:after="0" w:line="240" w:lineRule="auto"/>
-        <w:jc w:val="center"/>
-        <w:rPr>
-          <w:sz w:val="18"/>
-          <w:szCs w:val="18"/>
-        </w:rPr>
-      </w:pPr>
-      <w:r>
-        <w:rPr>
-          <w:sz w:val="18"/>
-          <w:szCs w:val="18"/>
-        </w:rPr>
-        <w:t>Bejelentkező képernyő</w:t>
+        <w:t>. ábra Bejelentkező képernyő</w:t>
       </w:r>
     </w:p>
     <w:p>
@@ -2903,7 +2887,23 @@
           <w:sz w:val="24"/>
           <w:szCs w:val="24"/>
         </w:rPr>
-        <w:t>Az itt megjelenő mezők segítségével be lehet vinni vezeték- illetve keresztnevet, emailt és jelszót (amit kétszer kell beírni a két jelszó mezőbe). Ha mind a két jelszó mezőben szereplő szöveg megegyezik akkor a „Küld” gombra kattintva rögzülnek a bevitt adatok a rendszerben, majd az űrlap ismét a bejelentkezéshez használatos formát veszi fel. Itt ha a felhasználó egy létező email cím és a hozzá tartozó érvényes jelszót megadva rányom a „Bejelentkezés” gombra akkor a rendszer belépteti és átirányítja a</w:t>
+        <w:t xml:space="preserve">Az itt megjelenő mezők segítségével be lehet vinni vezeték- illetve keresztnevet, emailt és jelszót (amit kétszer kell beírni a két jelszó mezőbe). Ha mind a két jelszó mezőben szereplő szöveg megegyezik akkor a „Küld” gombra kattintva rögzülnek a bevitt adatok a rendszerben, majd az űrlap ismét a bejelentkezéshez használatos formát veszi fel. </w:t>
+      </w:r>
+      <w:proofErr w:type="gramStart"/>
+      <w:r>
+        <w:rPr>
+          <w:sz w:val="24"/>
+          <w:szCs w:val="24"/>
+        </w:rPr>
+        <w:t>Itt</w:t>
+      </w:r>
+      <w:proofErr w:type="gramEnd"/>
+      <w:r>
+        <w:rPr>
+          <w:sz w:val="24"/>
+          <w:szCs w:val="24"/>
+        </w:rPr>
+        <w:t xml:space="preserve"> ha a felhasználó egy létező email cím és a hozzá tartozó érvényes jelszót megadva rányom a „Bejelentkezés” gombra akkor a rendszer belépteti és átirányítja a</w:t>
       </w:r>
       <w:r>
         <w:rPr>
@@ -2983,10 +2983,10 @@
           <w:noProof/>
         </w:rPr>
         <w:drawing>
-          <wp:inline distT="0" distB="0" distL="0" distR="0" wp14:anchorId="2C64B112" wp14:editId="6261E873">
-            <wp:extent cx="3834737" cy="2057400"/>
-            <wp:effectExtent l="0" t="0" r="0" b="0"/>
-            <wp:docPr id="5" name="Kép 5"/>
+          <wp:inline distT="0" distB="0" distL="0" distR="0" wp14:anchorId="33F25CFF" wp14:editId="1DBC4BA5">
+            <wp:extent cx="5399405" cy="2929890"/>
+            <wp:effectExtent l="0" t="0" r="0" b="3810"/>
+            <wp:docPr id="3" name="Kép 3"/>
             <wp:cNvGraphicFramePr>
               <a:graphicFrameLocks xmlns:a="http://schemas.openxmlformats.org/drawingml/2006/main" noChangeAspect="1"/>
             </wp:cNvGraphicFramePr>
@@ -2994,7 +2994,7 @@
               <a:graphicData uri="http://schemas.openxmlformats.org/drawingml/2006/picture">
                 <pic:pic xmlns:pic="http://schemas.openxmlformats.org/drawingml/2006/picture">
                   <pic:nvPicPr>
-                    <pic:cNvPr id="5" name="parkHousesPage.png"/>
+                    <pic:cNvPr id="3" name="parkHousesPage.png"/>
                     <pic:cNvPicPr/>
                   </pic:nvPicPr>
                   <pic:blipFill>
@@ -3012,7 +3012,7 @@
                   <pic:spPr>
                     <a:xfrm>
                       <a:off x="0" y="0"/>
-                      <a:ext cx="3854906" cy="2068221"/>
+                      <a:ext cx="5399405" cy="2929890"/>
                     </a:xfrm>
                     <a:prstGeom prst="rect">
                       <a:avLst/>
@@ -3091,18 +3091,15 @@
         </w:rPr>
         <w:t>. ábra</w:t>
       </w:r>
-    </w:p>
-    <w:p>
-      <w:pPr>
-        <w:spacing w:after="0" w:line="240" w:lineRule="auto"/>
-        <w:jc w:val="center"/>
+      <w:r>
         <w:rPr>
           <w:i/>
           <w:iCs/>
           <w:sz w:val="18"/>
           <w:szCs w:val="18"/>
         </w:rPr>
-      </w:pPr>
+        <w:t xml:space="preserve"> </w:t>
+      </w:r>
       <w:r>
         <w:rPr>
           <w:i/>
@@ -3125,7 +3122,14 @@
           <w:sz w:val="24"/>
           <w:szCs w:val="24"/>
         </w:rPr>
-        <w:t>Minden felhasználó esetében a kezdő oldal a jelenleg a rendszerben tárolt parkolóházak listája.</w:t>
+        <w:t>Minden felhasználó esetében a kezdő oldal a jelenleg a rendszerben tárolt parkolóházak listája</w:t>
+      </w:r>
+      <w:r>
+        <w:rPr>
+          <w:sz w:val="24"/>
+          <w:szCs w:val="24"/>
+        </w:rPr>
+        <w:t xml:space="preserve">, valamint egy térkép, ami megjeleníti a parkolóházakat földrajzi elhelyezkedésük szerint. </w:t>
       </w:r>
       <w:r>
         <w:rPr>
@@ -3206,6 +3210,43 @@
         </w:rPr>
         <w:t>Az összes felhasználó képes rákattintani az egyes parkolóházakra ezzel egy új oldalra lépve az adott parkolóház részletesebb adataival.</w:t>
       </w:r>
+      <w:r>
+        <w:rPr>
+          <w:sz w:val="24"/>
+          <w:szCs w:val="24"/>
+        </w:rPr>
+        <w:t xml:space="preserve"> </w:t>
+      </w:r>
+      <w:r>
+        <w:rPr>
+          <w:sz w:val="24"/>
+          <w:szCs w:val="24"/>
+        </w:rPr>
+        <w:br/>
+        <w:t>Ha a térképen található „ház” ikonra kattintanak akkor egy kis felugró ablak jelenik meg a parkolóház nevével és címével. Ha dupla kattintás történik valamelyik ikonra akkor ugyanúgy átnavigál a rendszer az adott parkolóház részletesebb adatait megjelenítő oldalra.</w:t>
+      </w:r>
+      <w:r>
+        <w:rPr>
+          <w:sz w:val="24"/>
+          <w:szCs w:val="24"/>
+        </w:rPr>
+        <w:br/>
+        <w:t>A térkép felett található a „Legközelebbi parkolóház” feliratú gomb, melynek megnyomására a térképen felugrik a felhasználó eszközének helyadatai szerint a legközelebbi parkolóház. (A helyadatok nem mindig érhetőek el. Vagy nem támogatja az eszköz ezt a funkciót vagy a felhasználó is letilthatja. Ebben az esetben a le van tiltva</w:t>
+      </w:r>
+      <w:r>
+        <w:rPr>
+          <w:sz w:val="24"/>
+          <w:szCs w:val="24"/>
+        </w:rPr>
+        <w:t>, és a legközelebbi parkolóház kiválasztásának funkciója nem érhető el.</w:t>
+      </w:r>
+      <w:r>
+        <w:rPr>
+          <w:sz w:val="24"/>
+          <w:szCs w:val="24"/>
+        </w:rPr>
+        <w:t>)</w:t>
+      </w:r>
     </w:p>
     <w:p>
       <w:pPr>
@@ -3221,191 +3262,24 @@
           <w:b/>
           <w:bCs/>
         </w:rPr>
+        <w:lastRenderedPageBreak/>
         <w:t>Parkolóház adatait tartalmazó képernyő</w:t>
       </w:r>
       <w:bookmarkEnd w:id="6"/>
     </w:p>
     <w:p>
-      <w:r>
-        <w:t>&lt;képernyőkép&gt;</w:t>
-      </w:r>
-    </w:p>
-    <w:p>
-      <w:pPr>
-        <w:rPr>
-          <w:sz w:val="24"/>
-          <w:szCs w:val="24"/>
-        </w:rPr>
-      </w:pPr>
-      <w:r>
-        <w:rPr>
-          <w:sz w:val="24"/>
-          <w:szCs w:val="24"/>
-        </w:rPr>
-        <w:t xml:space="preserve">Ezen a felületen a kiválasztott parkolóház adatai találhatók. A felső részen látható a parkolóház neve, címe, valamint a benne megtalálható elemetek számozásának terjedelme. </w:t>
-      </w:r>
-      <w:r>
-        <w:rPr>
-          <w:sz w:val="24"/>
-          <w:szCs w:val="24"/>
-        </w:rPr>
-        <w:br/>
-        <w:t>Adminisztrációs jogkörrel rendelkező felhasználóknak itt lehetőségük van szerkeszteni a parkolóház nevét, címét a jobb felül található ceruza ikonnal ellátott gomb segítségével</w:t>
-      </w:r>
-      <w:r>
-        <w:rPr>
-          <w:sz w:val="24"/>
-          <w:szCs w:val="24"/>
-        </w:rPr>
-        <w:t xml:space="preserve">. </w:t>
-      </w:r>
-      <w:r>
-        <w:rPr>
-          <w:sz w:val="24"/>
-          <w:szCs w:val="24"/>
-        </w:rPr>
-        <w:t>A gomb megnyomásával felugró ablakban megjelenik az űrlap</w:t>
-      </w:r>
-      <w:r>
-        <w:rPr>
-          <w:sz w:val="24"/>
-          <w:szCs w:val="24"/>
-        </w:rPr>
-        <w:t>,</w:t>
-      </w:r>
-      <w:r>
-        <w:rPr>
-          <w:sz w:val="24"/>
-          <w:szCs w:val="24"/>
-        </w:rPr>
-        <w:t xml:space="preserve"> amin keresztül megváltoztathatóak az adatok.</w:t>
-      </w:r>
-      <w:r>
-        <w:rPr>
-          <w:sz w:val="24"/>
-          <w:szCs w:val="24"/>
-        </w:rPr>
-        <w:t xml:space="preserve"> A szerkesztés gomb mellett található egy törlés gomb, aminek segítségével innen is törölhető a parkolóház. Ebben az esetben törlés után vissza navigál az alkalmazás a parkolóházak listájához.</w:t>
-      </w:r>
-      <w:r>
-        <w:rPr>
-          <w:sz w:val="24"/>
-          <w:szCs w:val="24"/>
-        </w:rPr>
-        <w:t xml:space="preserve"> </w:t>
-      </w:r>
-    </w:p>
-    <w:p>
-      <w:pPr>
-        <w:rPr>
-          <w:sz w:val="24"/>
-          <w:szCs w:val="24"/>
-        </w:rPr>
-      </w:pPr>
-      <w:r>
-        <w:rPr>
-          <w:sz w:val="24"/>
-          <w:szCs w:val="24"/>
-        </w:rPr>
-        <w:lastRenderedPageBreak/>
-        <w:t>Ezek alatt szerepelnek a megtalálható szektorok.</w:t>
-      </w:r>
-      <w:r>
-        <w:rPr>
-          <w:sz w:val="24"/>
-          <w:szCs w:val="24"/>
-        </w:rPr>
-        <w:t xml:space="preserve"> Ezek </w:t>
-      </w:r>
-      <w:r>
-        <w:rPr>
-          <w:sz w:val="24"/>
-          <w:szCs w:val="24"/>
-        </w:rPr>
-        <w:t>emeletek szerint</w:t>
-      </w:r>
-      <w:r>
-        <w:rPr>
-          <w:sz w:val="24"/>
-          <w:szCs w:val="24"/>
-        </w:rPr>
-        <w:t xml:space="preserve"> sorba rendezve jelennek meg. </w:t>
-      </w:r>
-      <w:r>
-        <w:rPr>
-          <w:sz w:val="24"/>
-          <w:szCs w:val="24"/>
-        </w:rPr>
-        <w:t xml:space="preserve"> </w:t>
-      </w:r>
-      <w:r>
-        <w:rPr>
-          <w:sz w:val="24"/>
-          <w:szCs w:val="24"/>
-        </w:rPr>
-        <w:t>A szektorra rákattintva egy legördülő panel jelenik meg ami tartalmazza az adott szektorhoz tartozó parkolóhelyeket</w:t>
-      </w:r>
-      <w:r>
-        <w:rPr>
-          <w:sz w:val="24"/>
-          <w:szCs w:val="24"/>
-        </w:rPr>
-        <w:t xml:space="preserve">, ezek szintén név szerinti sorrendben jelennek meg. Amelyik </w:t>
-      </w:r>
-      <w:r>
-        <w:rPr>
-          <w:sz w:val="24"/>
-          <w:szCs w:val="24"/>
-        </w:rPr>
-        <w:t xml:space="preserve">parkoló el van foglalva </w:t>
-      </w:r>
-      <w:r>
-        <w:rPr>
-          <w:sz w:val="24"/>
-          <w:szCs w:val="24"/>
-        </w:rPr>
-        <w:t xml:space="preserve">azon egy autó ikon jelenik meg. </w:t>
-      </w:r>
-      <w:r>
-        <w:rPr>
-          <w:sz w:val="24"/>
-          <w:szCs w:val="24"/>
-        </w:rPr>
-        <w:t xml:space="preserve">Egy parkolóra kattintva át navigál a rendszer annak a parkolónak a részletes adatainak oldalára. </w:t>
-      </w:r>
-    </w:p>
-    <w:p>
-      <w:pPr>
-        <w:pStyle w:val="Cmsor3"/>
-        <w:rPr>
-          <w:b/>
-          <w:bCs/>
-        </w:rPr>
-      </w:pPr>
-      <w:bookmarkStart w:id="7" w:name="_Toc39829432"/>
-      <w:r>
-        <w:rPr>
-          <w:b/>
-          <w:bCs/>
-        </w:rPr>
-        <w:t>Parkoló adatait tartalmazó képernyő</w:t>
-      </w:r>
-      <w:bookmarkEnd w:id="7"/>
-    </w:p>
-    <w:p>
       <w:pPr>
         <w:keepNext/>
-        <w:jc w:val="center"/>
       </w:pPr>
       <w:r>
         <w:rPr>
           <w:noProof/>
         </w:rPr>
         <w:drawing>
-          <wp:inline distT="0" distB="0" distL="0" distR="0" wp14:anchorId="65E5FE17" wp14:editId="4E9FB8D8">
-            <wp:extent cx="3817620" cy="2048216"/>
-            <wp:effectExtent l="0" t="0" r="0" b="9525"/>
-            <wp:docPr id="6" name="Kép 6"/>
+          <wp:inline distT="0" distB="0" distL="0" distR="0" wp14:anchorId="6C851632" wp14:editId="501AA02F">
+            <wp:extent cx="5399405" cy="2891155"/>
+            <wp:effectExtent l="0" t="0" r="0" b="4445"/>
+            <wp:docPr id="17" name="Kép 17"/>
             <wp:cNvGraphicFramePr>
               <a:graphicFrameLocks xmlns:a="http://schemas.openxmlformats.org/drawingml/2006/main" noChangeAspect="1"/>
             </wp:cNvGraphicFramePr>
@@ -3413,7 +3287,7 @@
               <a:graphicData uri="http://schemas.openxmlformats.org/drawingml/2006/picture">
                 <pic:pic xmlns:pic="http://schemas.openxmlformats.org/drawingml/2006/picture">
                   <pic:nvPicPr>
-                    <pic:cNvPr id="6" name="parkingLotpage.png"/>
+                    <pic:cNvPr id="17" name="ph-detail-page.png"/>
                     <pic:cNvPicPr/>
                   </pic:nvPicPr>
                   <pic:blipFill>
@@ -3431,7 +3305,7 @@
                   <pic:spPr>
                     <a:xfrm>
                       <a:off x="0" y="0"/>
-                      <a:ext cx="3824033" cy="2051657"/>
+                      <a:ext cx="5399405" cy="2891155"/>
                     </a:xfrm>
                     <a:prstGeom prst="rect">
                       <a:avLst/>
@@ -3446,7 +3320,6 @@
     </w:p>
     <w:p>
       <w:pPr>
-        <w:spacing w:after="0" w:line="240" w:lineRule="auto"/>
         <w:jc w:val="center"/>
         <w:rPr>
           <w:i/>
@@ -3508,7 +3381,259 @@
           <w:sz w:val="18"/>
           <w:szCs w:val="18"/>
         </w:rPr>
-        <w:t>. ábra</w:t>
+        <w:t>. ábra: Parkolóház adatai képernyő</w:t>
+      </w:r>
+    </w:p>
+    <w:p>
+      <w:pPr>
+        <w:rPr>
+          <w:sz w:val="24"/>
+          <w:szCs w:val="24"/>
+        </w:rPr>
+      </w:pPr>
+      <w:r>
+        <w:rPr>
+          <w:sz w:val="24"/>
+          <w:szCs w:val="24"/>
+        </w:rPr>
+        <w:t xml:space="preserve">Ezen a felületen a kiválasztott parkolóház adatai találhatók. A felső részen látható a parkolóház neve, címe, valamint a benne megtalálható elemetek számozásának terjedelme. </w:t>
+      </w:r>
+      <w:r>
+        <w:rPr>
+          <w:sz w:val="24"/>
+          <w:szCs w:val="24"/>
+        </w:rPr>
+        <w:br/>
+        <w:t>Egy kördiagram jelzi, hogy menyire telített a parkolóház.</w:t>
+      </w:r>
+      <w:r>
+        <w:rPr>
+          <w:sz w:val="24"/>
+          <w:szCs w:val="24"/>
+        </w:rPr>
+        <w:br/>
+        <w:t>Adminisztrációs jogkörrel rendelkező felhasználóknak itt lehetőségük van szerkeszteni a parkolóház nevét, címét a jobb felül található ceruza ikonnal ellátott gomb segítségével</w:t>
+      </w:r>
+      <w:r>
+        <w:rPr>
+          <w:sz w:val="24"/>
+          <w:szCs w:val="24"/>
+        </w:rPr>
+        <w:t xml:space="preserve">. </w:t>
+      </w:r>
+      <w:r>
+        <w:rPr>
+          <w:sz w:val="24"/>
+          <w:szCs w:val="24"/>
+        </w:rPr>
+        <w:t>A gomb megnyomásával felugró ablakban megjelenik az űrlap</w:t>
+      </w:r>
+      <w:r>
+        <w:rPr>
+          <w:sz w:val="24"/>
+          <w:szCs w:val="24"/>
+        </w:rPr>
+        <w:t>,</w:t>
+      </w:r>
+      <w:r>
+        <w:rPr>
+          <w:sz w:val="24"/>
+          <w:szCs w:val="24"/>
+        </w:rPr>
+        <w:t xml:space="preserve"> amin keresztül megváltoztathatóak az adatok.</w:t>
+      </w:r>
+      <w:r>
+        <w:rPr>
+          <w:sz w:val="24"/>
+          <w:szCs w:val="24"/>
+        </w:rPr>
+        <w:t xml:space="preserve"> A szerkesztés gomb mellett található egy törlés gomb, aminek segítségével innen is törölhető a parkolóház. Ebben az esetben törlés után vissza navigál az alkalmazás a parkolóházak listájához.</w:t>
+      </w:r>
+      <w:r>
+        <w:rPr>
+          <w:sz w:val="24"/>
+          <w:szCs w:val="24"/>
+        </w:rPr>
+        <w:t xml:space="preserve"> </w:t>
+      </w:r>
+    </w:p>
+    <w:p>
+      <w:pPr>
+        <w:rPr>
+          <w:sz w:val="24"/>
+          <w:szCs w:val="24"/>
+        </w:rPr>
+      </w:pPr>
+      <w:r>
+        <w:rPr>
+          <w:sz w:val="24"/>
+          <w:szCs w:val="24"/>
+        </w:rPr>
+        <w:t>Ezek alatt szerepelnek a megtalálható szektorok.</w:t>
+      </w:r>
+      <w:r>
+        <w:rPr>
+          <w:sz w:val="24"/>
+          <w:szCs w:val="24"/>
+        </w:rPr>
+        <w:t xml:space="preserve"> Ezek </w:t>
+      </w:r>
+      <w:r>
+        <w:rPr>
+          <w:sz w:val="24"/>
+          <w:szCs w:val="24"/>
+        </w:rPr>
+        <w:t>emeletek szerint</w:t>
+      </w:r>
+      <w:r>
+        <w:rPr>
+          <w:sz w:val="24"/>
+          <w:szCs w:val="24"/>
+        </w:rPr>
+        <w:t xml:space="preserve"> sorba rendezve jelennek meg. </w:t>
+      </w:r>
+      <w:r>
+        <w:rPr>
+          <w:sz w:val="24"/>
+          <w:szCs w:val="24"/>
+        </w:rPr>
+        <w:t xml:space="preserve"> </w:t>
+      </w:r>
+      <w:r>
+        <w:rPr>
+          <w:sz w:val="24"/>
+          <w:szCs w:val="24"/>
+        </w:rPr>
+        <w:t>A szektorra rákattintva egy legördülő panel jelenik meg ami tartalmazza az adott szektorhoz tartozó parkolóhelyeket</w:t>
+      </w:r>
+      <w:r>
+        <w:rPr>
+          <w:sz w:val="24"/>
+          <w:szCs w:val="24"/>
+        </w:rPr>
+        <w:t xml:space="preserve">, ezek szintén név szerinti sorrendben jelennek meg. Amelyik </w:t>
+      </w:r>
+      <w:r>
+        <w:rPr>
+          <w:sz w:val="24"/>
+          <w:szCs w:val="24"/>
+        </w:rPr>
+        <w:t xml:space="preserve">parkoló el van foglalva </w:t>
+      </w:r>
+      <w:r>
+        <w:rPr>
+          <w:sz w:val="24"/>
+          <w:szCs w:val="24"/>
+        </w:rPr>
+        <w:t xml:space="preserve">azon egy autó ikon </w:t>
+      </w:r>
+      <w:r>
+        <w:rPr>
+          <w:sz w:val="24"/>
+          <w:szCs w:val="24"/>
+        </w:rPr>
+        <w:t xml:space="preserve">található, </w:t>
+      </w:r>
+      <w:proofErr w:type="gramStart"/>
+      <w:r>
+        <w:rPr>
+          <w:sz w:val="24"/>
+          <w:szCs w:val="24"/>
+        </w:rPr>
+        <w:t>valamint</w:t>
+      </w:r>
+      <w:proofErr w:type="gramEnd"/>
+      <w:r>
+        <w:rPr>
+          <w:sz w:val="24"/>
+          <w:szCs w:val="24"/>
+        </w:rPr>
+        <w:t xml:space="preserve"> ha le van foglalva akkor szürkítetten jelenik meg.</w:t>
+      </w:r>
+      <w:r>
+        <w:rPr>
+          <w:sz w:val="24"/>
+          <w:szCs w:val="24"/>
+        </w:rPr>
+        <w:t xml:space="preserve"> </w:t>
+      </w:r>
+      <w:r>
+        <w:rPr>
+          <w:sz w:val="24"/>
+          <w:szCs w:val="24"/>
+        </w:rPr>
+        <w:t xml:space="preserve">Egy parkolóra kattintva át navigál a rendszer annak a parkolónak a részletes adatainak oldalára. </w:t>
+      </w:r>
+    </w:p>
+    <w:p>
+      <w:pPr>
+        <w:pStyle w:val="Cmsor3"/>
+        <w:rPr>
+          <w:b/>
+          <w:bCs/>
+        </w:rPr>
+      </w:pPr>
+      <w:bookmarkStart w:id="7" w:name="_Toc39829432"/>
+      <w:r>
+        <w:rPr>
+          <w:b/>
+          <w:bCs/>
+        </w:rPr>
+        <w:lastRenderedPageBreak/>
+        <w:t>Parkoló adatait tartalmazó képernyő</w:t>
+      </w:r>
+      <w:bookmarkEnd w:id="7"/>
+    </w:p>
+    <w:p>
+      <w:pPr>
+        <w:keepNext/>
+        <w:jc w:val="center"/>
+      </w:pPr>
+      <w:r>
+        <w:rPr>
+          <w:noProof/>
+        </w:rPr>
+        <w:drawing>
+          <wp:inline distT="0" distB="0" distL="0" distR="0" wp14:anchorId="66EE8B8E" wp14:editId="22107712">
+            <wp:extent cx="4145280" cy="2221574"/>
+            <wp:effectExtent l="0" t="0" r="7620" b="7620"/>
+            <wp:docPr id="5" name="Kép 5"/>
+            <wp:cNvGraphicFramePr>
+              <a:graphicFrameLocks xmlns:a="http://schemas.openxmlformats.org/drawingml/2006/main" noChangeAspect="1"/>
+            </wp:cNvGraphicFramePr>
+            <a:graphic xmlns:a="http://schemas.openxmlformats.org/drawingml/2006/main">
+              <a:graphicData uri="http://schemas.openxmlformats.org/drawingml/2006/picture">
+                <pic:pic xmlns:pic="http://schemas.openxmlformats.org/drawingml/2006/picture">
+                  <pic:nvPicPr>
+                    <pic:cNvPr id="5" name="parkingLotpage.png"/>
+                    <pic:cNvPicPr/>
+                  </pic:nvPicPr>
+                  <pic:blipFill>
+                    <a:blip r:embed="rId13" cstate="print">
+                      <a:extLst>
+                        <a:ext uri="{28A0092B-C50C-407E-A947-70E740481C1C}">
+                          <a14:useLocalDpi xmlns:a14="http://schemas.microsoft.com/office/drawing/2010/main" val="0"/>
+                        </a:ext>
+                      </a:extLst>
+                    </a:blip>
+                    <a:stretch>
+                      <a:fillRect/>
+                    </a:stretch>
+                  </pic:blipFill>
+                  <pic:spPr>
+                    <a:xfrm>
+                      <a:off x="0" y="0"/>
+                      <a:ext cx="4188905" cy="2244954"/>
+                    </a:xfrm>
+                    <a:prstGeom prst="rect">
+                      <a:avLst/>
+                    </a:prstGeom>
+                  </pic:spPr>
+                </pic:pic>
+              </a:graphicData>
+            </a:graphic>
+          </wp:inline>
+        </w:drawing>
       </w:r>
     </w:p>
     <w:p>
@@ -3529,11 +3654,87 @@
           <w:sz w:val="18"/>
           <w:szCs w:val="18"/>
         </w:rPr>
+        <w:fldChar w:fldCharType="begin"/>
+      </w:r>
+      <w:r>
+        <w:rPr>
+          <w:i/>
+          <w:iCs/>
+          <w:sz w:val="18"/>
+          <w:szCs w:val="18"/>
+        </w:rPr>
+        <w:instrText xml:space="preserve"> SEQ ábra \* ARABIC </w:instrText>
+      </w:r>
+      <w:r>
+        <w:rPr>
+          <w:i/>
+          <w:iCs/>
+          <w:sz w:val="18"/>
+          <w:szCs w:val="18"/>
+        </w:rPr>
+        <w:fldChar w:fldCharType="separate"/>
+      </w:r>
+      <w:r>
+        <w:rPr>
+          <w:i/>
+          <w:iCs/>
+          <w:noProof/>
+          <w:sz w:val="18"/>
+          <w:szCs w:val="18"/>
+        </w:rPr>
+        <w:t>4</w:t>
+      </w:r>
+      <w:r>
+        <w:rPr>
+          <w:i/>
+          <w:iCs/>
+          <w:sz w:val="18"/>
+          <w:szCs w:val="18"/>
+        </w:rPr>
+        <w:fldChar w:fldCharType="end"/>
+      </w:r>
+      <w:r>
+        <w:rPr>
+          <w:i/>
+          <w:iCs/>
+          <w:sz w:val="18"/>
+          <w:szCs w:val="18"/>
+        </w:rPr>
+        <w:t>. ábra</w:t>
+      </w:r>
+      <w:r>
+        <w:rPr>
+          <w:i/>
+          <w:iCs/>
+          <w:sz w:val="18"/>
+          <w:szCs w:val="18"/>
+        </w:rPr>
+        <w:t xml:space="preserve"> </w:t>
+      </w:r>
+      <w:r>
+        <w:rPr>
+          <w:i/>
+          <w:iCs/>
+          <w:sz w:val="18"/>
+          <w:szCs w:val="18"/>
+        </w:rPr>
         <w:t>Parkoló adatai képernyő</w:t>
       </w:r>
     </w:p>
     <w:p>
       <w:pPr>
+        <w:spacing w:after="0" w:line="240" w:lineRule="auto"/>
+        <w:jc w:val="center"/>
+        <w:rPr>
+          <w:i/>
+          <w:iCs/>
+          <w:sz w:val="18"/>
+          <w:szCs w:val="18"/>
+        </w:rPr>
+      </w:pPr>
+    </w:p>
+    <w:p>
+      <w:pPr>
         <w:rPr>
           <w:sz w:val="24"/>
           <w:szCs w:val="24"/>
@@ -3595,21 +3796,93 @@
           <w:sz w:val="24"/>
           <w:szCs w:val="24"/>
         </w:rPr>
-        <w:t>középen mindössze egy „Üres” felirat látható, alatta egy beállás gombbal. Arra rákattintva, ha a felhasználó egyszerű felhasználó akkor megjelennek a saját autóinak a rendszámai egy felugró listában. Az egyikre rányomva eltűnik a felugró ablak és a parkoló el lesz foglalva az által az autó által. Ha a felhasználó egy adminisztrátor akkor először a felhasználók listája jelenik meg (ebben a listában abc sorrend szerint vannak rendezve a felhasználók, de mindig a bejelentkezett felhasználó van legfelül). Ha rányom a listában található egyik névre akkor annak a felhasználónak az autói jelennek meg. Ha nincs autója a választott felhasználónak akkor azt kiírja az alkalmazás. Ezután ugyanúgy, mint az egyszerű felhasználók esetében rá lehet nyomni valamelyik autóra, amelyet ennek hatására beparkoltnak fog tekinteni a rendszer.</w:t>
-      </w:r>
-    </w:p>
-    <w:p>
-      <w:pPr>
-        <w:rPr>
-          <w:sz w:val="24"/>
-          <w:szCs w:val="24"/>
-        </w:rPr>
-      </w:pPr>
-      <w:r>
-        <w:rPr>
-          <w:sz w:val="24"/>
-          <w:szCs w:val="24"/>
-        </w:rPr>
+        <w:t xml:space="preserve">középen mindössze egy „Üres” felirat látható, alatta egy </w:t>
+      </w:r>
+      <w:r>
+        <w:rPr>
+          <w:sz w:val="24"/>
+          <w:szCs w:val="24"/>
+        </w:rPr>
+        <w:t>„B</w:t>
+      </w:r>
+      <w:r>
+        <w:rPr>
+          <w:sz w:val="24"/>
+          <w:szCs w:val="24"/>
+        </w:rPr>
+        <w:t>eállás</w:t>
+      </w:r>
+      <w:r>
+        <w:rPr>
+          <w:sz w:val="24"/>
+          <w:szCs w:val="24"/>
+        </w:rPr>
+        <w:t>”</w:t>
+      </w:r>
+      <w:r>
+        <w:rPr>
+          <w:sz w:val="24"/>
+          <w:szCs w:val="24"/>
+        </w:rPr>
+        <w:t xml:space="preserve"> </w:t>
+      </w:r>
+      <w:r>
+        <w:rPr>
+          <w:sz w:val="24"/>
+          <w:szCs w:val="24"/>
+        </w:rPr>
+        <w:t xml:space="preserve">feliratú </w:t>
+      </w:r>
+      <w:r>
+        <w:rPr>
+          <w:sz w:val="24"/>
+          <w:szCs w:val="24"/>
+        </w:rPr>
+        <w:t>gombbal. Arra rákattintva, ha a felhasználó egyszerű felhasználó akkor megjelennek a saját autóinak a rendszámai egy felugró listában. Az egyikre rányomva eltűnik a felugró ablak és a parkoló el lesz foglalva az által az autó által. Ha a felhasználó egy adminisztrátor akkor először a felhasználók listája jelenik meg (ebben a listában abc sorrend szerint vannak rendezve a felhasználók, de mindig a bejelentkezett felhasználó van legfelül). Ha rányom a listában található egyik névre akkor annak a felhasználónak az autói jelennek meg. Ha nincs autója a választott felhasználónak akkor azt kiírja az alkalmazás. Ezután ugyanúgy, mint az egyszerű felhasználók esetében rá lehet nyomni valamelyik autóra, amelyet ennek hatására beparkoltnak fog tekinteni a rendszer.</w:t>
+      </w:r>
+    </w:p>
+    <w:p>
+      <w:pPr>
+        <w:rPr>
+          <w:sz w:val="24"/>
+          <w:szCs w:val="24"/>
+        </w:rPr>
+      </w:pPr>
+      <w:r>
+        <w:rPr>
+          <w:sz w:val="24"/>
+          <w:szCs w:val="24"/>
+        </w:rPr>
+        <w:t xml:space="preserve">A „Beállás” gomba alatt található a „Foglalás” gomb. Ennek segítségével a felhasználók lefoglalhatják saját maguknak az adott parkolót. A gombra kattintva felugró ablak jelenik meg ahol kiválaszthatjuk mennyi időre szeretnénk lefoglalni a parkolót. (Legfeljebb 24 órára lehet lefoglalni.) </w:t>
+      </w:r>
+      <w:r>
+        <w:rPr>
+          <w:sz w:val="24"/>
+          <w:szCs w:val="24"/>
+        </w:rPr>
+        <w:t xml:space="preserve">Ha a parkoló le van foglalva akkor csak a foglalás birtokosa </w:t>
+      </w:r>
+      <w:r>
+        <w:rPr>
+          <w:sz w:val="24"/>
+          <w:szCs w:val="24"/>
+        </w:rPr>
+        <w:t>állhat be és ki a parkolóból. A többi egyszerű felhasználónk nem jelennek meg a gombok, amikkel ezeket a műveleteket végre tudnák hajtani. Az adminisztrátoroknak is először meg kell szüntetniük a foglalást és csak utána állhatnak be vagy ki saját vagy más nevében.</w:t>
+      </w:r>
+    </w:p>
+    <w:p>
+      <w:pPr>
+        <w:rPr>
+          <w:sz w:val="24"/>
+          <w:szCs w:val="24"/>
+        </w:rPr>
+      </w:pPr>
+      <w:r>
+        <w:rPr>
+          <w:sz w:val="24"/>
+          <w:szCs w:val="24"/>
+        </w:rPr>
+        <w:lastRenderedPageBreak/>
         <w:t xml:space="preserve">Ha a parkolóban áll autó akkor azt egy nagy autó ikonnal jelzi a rendszer, valamint kiírja mellé az autó tulajdonosát is. Egyszerű felhasználók </w:t>
       </w:r>
       <w:r>
@@ -3631,15 +3904,7 @@
           <w:sz w:val="24"/>
           <w:szCs w:val="24"/>
         </w:rPr>
-        <w:t xml:space="preserve">ha a saját autójuk áll a </w:t>
-      </w:r>
-      <w:r>
-        <w:rPr>
-          <w:sz w:val="24"/>
-          <w:szCs w:val="24"/>
-        </w:rPr>
-        <w:lastRenderedPageBreak/>
-        <w:t>parkolóban akkor van lehetőségük kiállni a „kiállás” feliratú gomb segítségével. Ha nem az ő autójuk áll bent akkor nem tudnak semmi változtatást csinálni ezen a felületen.</w:t>
+        <w:t>ha a saját autójuk áll a parkolóban akkor van lehetőségük kiállni a „kiállás” feliratú gomb segítségével. Ha nem az ő autójuk áll bent akkor nem tudnak semmi változtatást csinálni ezen a felületen.</w:t>
       </w:r>
       <w:r>
         <w:rPr>
@@ -3668,23 +3933,164 @@
       <w:bookmarkEnd w:id="8"/>
     </w:p>
     <w:p>
-      <w:r>
-        <w:t>&lt;képernyőkép&gt;</w:t>
-      </w:r>
-    </w:p>
-    <w:p>
-      <w:pPr>
-        <w:rPr>
-          <w:sz w:val="24"/>
-          <w:szCs w:val="24"/>
-        </w:rPr>
-      </w:pPr>
-      <w:r>
-        <w:rPr>
-          <w:sz w:val="24"/>
-          <w:szCs w:val="24"/>
-        </w:rPr>
-        <w:t>A saját adatok felületet a bal oldalon található menüben tudjuk elérni. Ez az oldal tartalmaz minden információt a bejelentkezett felhasználóról. Látható a neve, email címe, hogy adminisztrátor e vagy sem, illetve az autóinak a listája is itt szerepel.</w:t>
+      <w:pPr>
+        <w:keepNext/>
+        <w:jc w:val="center"/>
+      </w:pPr>
+      <w:r>
+        <w:rPr>
+          <w:noProof/>
+        </w:rPr>
+        <w:drawing>
+          <wp:inline distT="0" distB="0" distL="0" distR="0" wp14:anchorId="1EFCBAF6" wp14:editId="273501DF">
+            <wp:extent cx="4648200" cy="2491103"/>
+            <wp:effectExtent l="0" t="0" r="0" b="5080"/>
+            <wp:docPr id="20" name="Kép 20"/>
+            <wp:cNvGraphicFramePr>
+              <a:graphicFrameLocks xmlns:a="http://schemas.openxmlformats.org/drawingml/2006/main" noChangeAspect="1"/>
+            </wp:cNvGraphicFramePr>
+            <a:graphic xmlns:a="http://schemas.openxmlformats.org/drawingml/2006/main">
+              <a:graphicData uri="http://schemas.openxmlformats.org/drawingml/2006/picture">
+                <pic:pic xmlns:pic="http://schemas.openxmlformats.org/drawingml/2006/picture">
+                  <pic:nvPicPr>
+                    <pic:cNvPr id="20" name="userDetailsPage.png"/>
+                    <pic:cNvPicPr/>
+                  </pic:nvPicPr>
+                  <pic:blipFill>
+                    <a:blip r:embed="rId14" cstate="print">
+                      <a:extLst>
+                        <a:ext uri="{28A0092B-C50C-407E-A947-70E740481C1C}">
+                          <a14:useLocalDpi xmlns:a14="http://schemas.microsoft.com/office/drawing/2010/main" val="0"/>
+                        </a:ext>
+                      </a:extLst>
+                    </a:blip>
+                    <a:stretch>
+                      <a:fillRect/>
+                    </a:stretch>
+                  </pic:blipFill>
+                  <pic:spPr>
+                    <a:xfrm>
+                      <a:off x="0" y="0"/>
+                      <a:ext cx="4663092" cy="2499084"/>
+                    </a:xfrm>
+                    <a:prstGeom prst="rect">
+                      <a:avLst/>
+                    </a:prstGeom>
+                  </pic:spPr>
+                </pic:pic>
+              </a:graphicData>
+            </a:graphic>
+          </wp:inline>
+        </w:drawing>
+      </w:r>
+    </w:p>
+    <w:p>
+      <w:pPr>
+        <w:jc w:val="center"/>
+        <w:rPr>
+          <w:i/>
+          <w:iCs/>
+          <w:sz w:val="18"/>
+          <w:szCs w:val="18"/>
+        </w:rPr>
+      </w:pPr>
+      <w:r>
+        <w:rPr>
+          <w:i/>
+          <w:iCs/>
+          <w:sz w:val="18"/>
+          <w:szCs w:val="18"/>
+        </w:rPr>
+        <w:fldChar w:fldCharType="begin"/>
+      </w:r>
+      <w:r>
+        <w:rPr>
+          <w:i/>
+          <w:iCs/>
+          <w:sz w:val="18"/>
+          <w:szCs w:val="18"/>
+        </w:rPr>
+        <w:instrText xml:space="preserve"> SEQ ábra \* ARABIC </w:instrText>
+      </w:r>
+      <w:r>
+        <w:rPr>
+          <w:i/>
+          <w:iCs/>
+          <w:sz w:val="18"/>
+          <w:szCs w:val="18"/>
+        </w:rPr>
+        <w:fldChar w:fldCharType="separate"/>
+      </w:r>
+      <w:r>
+        <w:rPr>
+          <w:i/>
+          <w:iCs/>
+          <w:noProof/>
+          <w:sz w:val="18"/>
+          <w:szCs w:val="18"/>
+        </w:rPr>
+        <w:t>5</w:t>
+      </w:r>
+      <w:r>
+        <w:rPr>
+          <w:i/>
+          <w:iCs/>
+          <w:sz w:val="18"/>
+          <w:szCs w:val="18"/>
+        </w:rPr>
+        <w:fldChar w:fldCharType="end"/>
+      </w:r>
+      <w:r>
+        <w:rPr>
+          <w:i/>
+          <w:iCs/>
+          <w:sz w:val="18"/>
+          <w:szCs w:val="18"/>
+        </w:rPr>
+        <w:t>. ábra Saját adatok képernyő</w:t>
+      </w:r>
+    </w:p>
+    <w:p>
+      <w:pPr>
+        <w:rPr>
+          <w:sz w:val="24"/>
+          <w:szCs w:val="24"/>
+        </w:rPr>
+      </w:pPr>
+      <w:r>
+        <w:rPr>
+          <w:sz w:val="24"/>
+          <w:szCs w:val="24"/>
+        </w:rPr>
+        <w:t>A saját adatok felületet a bal oldalon található menüben tudjuk elérni. Ez az oldal tartalmaz minden információt a bejelentkezett felhasználóról. Látható a neve, email címe, hogy adminisztrátor e vagy sem, illetve az autóinak a listája</w:t>
+      </w:r>
+      <w:r>
+        <w:rPr>
+          <w:sz w:val="24"/>
+          <w:szCs w:val="24"/>
+        </w:rPr>
+        <w:t xml:space="preserve"> és a foglalásai</w:t>
+      </w:r>
+      <w:r>
+        <w:rPr>
+          <w:sz w:val="24"/>
+          <w:szCs w:val="24"/>
+        </w:rPr>
+        <w:t xml:space="preserve"> is itt szerepel</w:t>
+      </w:r>
+      <w:r>
+        <w:rPr>
+          <w:sz w:val="24"/>
+          <w:szCs w:val="24"/>
+        </w:rPr>
+        <w:t>nek</w:t>
+      </w:r>
+      <w:r>
+        <w:rPr>
+          <w:sz w:val="24"/>
+          <w:szCs w:val="24"/>
+        </w:rPr>
+        <w:t>.</w:t>
       </w:r>
       <w:r>
         <w:rPr>
@@ -3750,6 +4156,7 @@
           <w:sz w:val="24"/>
           <w:szCs w:val="24"/>
         </w:rPr>
+        <w:lastRenderedPageBreak/>
         <w:t>Ha a felhasználónak nincsen összesen öt autója akkor van lehetősége új autót felvennie az autók listája alatti plusz jellel ellátott gomb segítségével. Rákattintva megjelenik a felugró ablak, ahol az új autó rendszámát megadva hozzá adásra kerül az új autó.</w:t>
       </w:r>
       <w:r>
@@ -3758,6 +4165,21 @@
           <w:szCs w:val="24"/>
         </w:rPr>
         <w:t xml:space="preserve"> Ha a felhasználó autóinak a száma elérte az ötöt akkor nincs lehetősége többet hozzáadni, az ehhez szükséges gomb nem jelenik meg többé. </w:t>
+      </w:r>
+    </w:p>
+    <w:p>
+      <w:pPr>
+        <w:rPr>
+          <w:sz w:val="24"/>
+          <w:szCs w:val="24"/>
+        </w:rPr>
+      </w:pPr>
+      <w:r>
+        <w:rPr>
+          <w:sz w:val="24"/>
+          <w:szCs w:val="24"/>
+        </w:rPr>
+        <w:t>Van lehetőség átnavigálni a foglalások listájához is. Itt a felhasználó a saját jelenlegi foglalásait látja, amiből legfeljebb három lehet. Itt helyben le is lehet mondani őket a lista elemek végén található „Lemondás gombbal”.</w:t>
       </w:r>
     </w:p>
     <w:p>
@@ -3774,7 +4196,6 @@
           <w:b/>
           <w:bCs/>
         </w:rPr>
-        <w:lastRenderedPageBreak/>
         <w:t>Nyilvántartás</w:t>
       </w:r>
       <w:bookmarkEnd w:id="9"/>
@@ -3804,7 +4225,7 @@
                     <pic:cNvPicPr/>
                   </pic:nvPicPr>
                   <pic:blipFill>
-                    <a:blip r:embed="rId13" cstate="print">
+                    <a:blip r:embed="rId15" cstate="print">
                       <a:extLst>
                         <a:ext uri="{28A0092B-C50C-407E-A947-70E740481C1C}">
                           <a14:useLocalDpi xmlns:a14="http://schemas.microsoft.com/office/drawing/2010/main" val="0"/>
@@ -3877,7 +4298,7 @@
           <w:sz w:val="18"/>
           <w:szCs w:val="18"/>
         </w:rPr>
-        <w:t>4</w:t>
+        <w:t>6</w:t>
       </w:r>
       <w:r>
         <w:rPr>
@@ -4082,7 +4503,15 @@
           <w:sz w:val="24"/>
           <w:szCs w:val="24"/>
         </w:rPr>
-        <w:t>, ha át kívánják ruházni ezt a titulust valaki másra azt megteheti</w:t>
+        <w:t xml:space="preserve">, ha át kívánják ruházni ezt a </w:t>
+      </w:r>
+      <w:r>
+        <w:rPr>
+          <w:sz w:val="24"/>
+          <w:szCs w:val="24"/>
+        </w:rPr>
+        <w:lastRenderedPageBreak/>
+        <w:t>titulust valaki másra azt megteheti</w:t>
       </w:r>
       <w:r>
         <w:rPr>
@@ -4101,23 +4530,46 @@
       </w:r>
     </w:p>
     <w:p>
-      <w:r>
-        <w:t>A felső navigáló menü segítségével válthatunk a felhasználók és az autók listája között.</w:t>
-      </w:r>
-    </w:p>
-    <w:p>
-      <w:pPr>
-        <w:rPr>
-          <w:sz w:val="24"/>
-          <w:szCs w:val="24"/>
-        </w:rPr>
-      </w:pPr>
-      <w:r>
-        <w:rPr>
-          <w:sz w:val="24"/>
-          <w:szCs w:val="24"/>
-        </w:rPr>
-        <w:lastRenderedPageBreak/>
+      <w:pPr>
+        <w:rPr>
+          <w:sz w:val="24"/>
+          <w:szCs w:val="24"/>
+        </w:rPr>
+      </w:pPr>
+      <w:r>
+        <w:rPr>
+          <w:sz w:val="24"/>
+          <w:szCs w:val="24"/>
+        </w:rPr>
+        <w:t xml:space="preserve">A felső navigáló menü segítségével </w:t>
+      </w:r>
+      <w:r>
+        <w:rPr>
+          <w:sz w:val="24"/>
+          <w:szCs w:val="24"/>
+        </w:rPr>
+        <w:t>át leget navigálni az autók listájára</w:t>
+      </w:r>
+      <w:r>
+        <w:rPr>
+          <w:sz w:val="24"/>
+          <w:szCs w:val="24"/>
+        </w:rPr>
+        <w:t>.</w:t>
+      </w:r>
+    </w:p>
+    <w:p>
+      <w:pPr>
+        <w:rPr>
+          <w:sz w:val="24"/>
+          <w:szCs w:val="24"/>
+        </w:rPr>
+      </w:pPr>
+      <w:r>
+        <w:rPr>
+          <w:sz w:val="24"/>
+          <w:szCs w:val="24"/>
+        </w:rPr>
         <w:t xml:space="preserve">Ez a felület nagyon hasonló a felhasználók </w:t>
       </w:r>
       <w:r>
@@ -4154,6 +4606,28 @@
           <w:szCs w:val="24"/>
         </w:rPr>
         <w:t xml:space="preserve"> ha az adott autó parkol valahol.)</w:t>
+      </w:r>
+    </w:p>
+    <w:p>
+      <w:pPr>
+        <w:rPr>
+          <w:sz w:val="24"/>
+          <w:szCs w:val="24"/>
+        </w:rPr>
+      </w:pPr>
+      <w:r>
+        <w:rPr>
+          <w:rStyle w:val="Cmsor4Char"/>
+        </w:rPr>
+        <w:t>Foglalások</w:t>
+      </w:r>
+      <w:r>
+        <w:rPr>
+          <w:sz w:val="24"/>
+          <w:szCs w:val="24"/>
+        </w:rPr>
+        <w:br/>
+        <w:t>Itt jelennek meg a rendszerben található jelenlegi foglalások. Az adminisztrátorok ezen a felületen lemondhatják a foglalásokat bárki nevében. Az egyes foglalásokra kattintva átnavigál a rendszer a foglalt parkoló felületére.</w:t>
       </w:r>
     </w:p>
     <w:p>
@@ -4175,51 +4649,127 @@
       <w:bookmarkEnd w:id="10"/>
     </w:p>
     <w:p>
-      <w:r>
-        <w:t>&lt;képernyőkép&gt;</w:t>
-      </w:r>
-    </w:p>
-    <w:p>
-      <w:pPr>
+      <w:pPr>
+        <w:keepNext/>
         <w:tabs>
           <w:tab w:val="left" w:pos="2364"/>
         </w:tabs>
-        <w:rPr>
-          <w:sz w:val="24"/>
-          <w:szCs w:val="24"/>
-        </w:rPr>
-      </w:pPr>
-      <w:r>
-        <w:rPr>
-          <w:sz w:val="24"/>
-          <w:szCs w:val="24"/>
-        </w:rPr>
-        <w:t>Ezt a menüpontot is csak az adminisztrátori jogkörrel rendelkező felhasználók látják és férnek hozzá. Itt tudják lekérdezni a rendszerben történő eseményeket, hogy ki mikor hova parkolt be és honnan parkolt ki.</w:t>
-      </w:r>
-      <w:r>
-        <w:rPr>
-          <w:sz w:val="24"/>
-          <w:szCs w:val="24"/>
-        </w:rPr>
-        <w:t xml:space="preserve"> A bejegyzések időrendi sorrendben jelennek meg, és a legújabb időponttal rendelkező van legfelül. A bejegyzések listája feletti bevitelimezők segítségével lehetőség van időpontra</w:t>
-      </w:r>
-      <w:r>
-        <w:rPr>
-          <w:sz w:val="24"/>
-          <w:szCs w:val="24"/>
-        </w:rPr>
-        <w:t>, a bejegyzés eseményét kiváltó felhasználó nevére és a bejegyzés kategóriákra szűrni.</w:t>
-      </w:r>
-    </w:p>
-    <w:p>
-      <w:pPr>
-        <w:pStyle w:val="Cmsor2"/>
-      </w:pPr>
-      <w:bookmarkStart w:id="11" w:name="_Toc39829436"/>
-      <w:r>
-        <w:t>Mobil alkalmazás</w:t>
-      </w:r>
-      <w:bookmarkEnd w:id="11"/>
+        <w:jc w:val="center"/>
+      </w:pPr>
+      <w:r>
+        <w:rPr>
+          <w:noProof/>
+          <w:sz w:val="24"/>
+          <w:szCs w:val="24"/>
+        </w:rPr>
+        <w:drawing>
+          <wp:inline distT="0" distB="0" distL="0" distR="0" wp14:anchorId="753E4EAD" wp14:editId="0DD8A138">
+            <wp:extent cx="4541520" cy="2433930"/>
+            <wp:effectExtent l="0" t="0" r="0" b="5080"/>
+            <wp:docPr id="21" name="Kép 21"/>
+            <wp:cNvGraphicFramePr>
+              <a:graphicFrameLocks xmlns:a="http://schemas.openxmlformats.org/drawingml/2006/main" noChangeAspect="1"/>
+            </wp:cNvGraphicFramePr>
+            <a:graphic xmlns:a="http://schemas.openxmlformats.org/drawingml/2006/main">
+              <a:graphicData uri="http://schemas.openxmlformats.org/drawingml/2006/picture">
+                <pic:pic xmlns:pic="http://schemas.openxmlformats.org/drawingml/2006/picture">
+                  <pic:nvPicPr>
+                    <pic:cNvPr id="21" name="logPage.png"/>
+                    <pic:cNvPicPr/>
+                  </pic:nvPicPr>
+                  <pic:blipFill>
+                    <a:blip r:embed="rId16" cstate="print">
+                      <a:extLst>
+                        <a:ext uri="{28A0092B-C50C-407E-A947-70E740481C1C}">
+                          <a14:useLocalDpi xmlns:a14="http://schemas.microsoft.com/office/drawing/2010/main" val="0"/>
+                        </a:ext>
+                      </a:extLst>
+                    </a:blip>
+                    <a:stretch>
+                      <a:fillRect/>
+                    </a:stretch>
+                  </pic:blipFill>
+                  <pic:spPr>
+                    <a:xfrm>
+                      <a:off x="0" y="0"/>
+                      <a:ext cx="4561446" cy="2444609"/>
+                    </a:xfrm>
+                    <a:prstGeom prst="rect">
+                      <a:avLst/>
+                    </a:prstGeom>
+                  </pic:spPr>
+                </pic:pic>
+              </a:graphicData>
+            </a:graphic>
+          </wp:inline>
+        </w:drawing>
+      </w:r>
+    </w:p>
+    <w:p>
+      <w:pPr>
+        <w:jc w:val="center"/>
+        <w:rPr>
+          <w:i/>
+          <w:iCs/>
+          <w:sz w:val="18"/>
+          <w:szCs w:val="18"/>
+        </w:rPr>
+      </w:pPr>
+      <w:r>
+        <w:rPr>
+          <w:i/>
+          <w:iCs/>
+          <w:sz w:val="18"/>
+          <w:szCs w:val="18"/>
+        </w:rPr>
+        <w:fldChar w:fldCharType="begin"/>
+      </w:r>
+      <w:r>
+        <w:rPr>
+          <w:i/>
+          <w:iCs/>
+          <w:sz w:val="18"/>
+          <w:szCs w:val="18"/>
+        </w:rPr>
+        <w:instrText xml:space="preserve"> SEQ ábra \* ARABIC </w:instrText>
+      </w:r>
+      <w:r>
+        <w:rPr>
+          <w:i/>
+          <w:iCs/>
+          <w:sz w:val="18"/>
+          <w:szCs w:val="18"/>
+        </w:rPr>
+        <w:fldChar w:fldCharType="separate"/>
+      </w:r>
+      <w:r>
+        <w:rPr>
+          <w:i/>
+          <w:iCs/>
+          <w:noProof/>
+          <w:sz w:val="18"/>
+          <w:szCs w:val="18"/>
+        </w:rPr>
+        <w:t>7</w:t>
+      </w:r>
+      <w:r>
+        <w:rPr>
+          <w:i/>
+          <w:iCs/>
+          <w:sz w:val="18"/>
+          <w:szCs w:val="18"/>
+        </w:rPr>
+        <w:fldChar w:fldCharType="end"/>
+      </w:r>
+      <w:r>
+        <w:rPr>
+          <w:i/>
+          <w:iCs/>
+          <w:sz w:val="18"/>
+          <w:szCs w:val="18"/>
+        </w:rPr>
+        <w:t>. ábra Napló felülete</w:t>
+      </w:r>
     </w:p>
     <w:p>
       <w:pPr>
@@ -4236,33 +4786,96 @@
           <w:sz w:val="24"/>
           <w:szCs w:val="24"/>
         </w:rPr>
-        <w:t>A mobil applikáció elsősorban az egyszerű felhasználók részére van. Az adminisztrációs funkciók nagy része nem elérhető benne.</w:t>
-      </w:r>
-      <w:r>
-        <w:rPr>
-          <w:sz w:val="24"/>
-          <w:szCs w:val="24"/>
-        </w:rPr>
-        <w:t xml:space="preserve"> A mindenki számára elérhető funkciók hasonlóképpen működnek, mint a webes alkalmazás esetében.</w:t>
-      </w:r>
-    </w:p>
-    <w:p>
-      <w:pPr>
-        <w:pStyle w:val="Cmsor3"/>
-        <w:rPr>
-          <w:b/>
-          <w:bCs/>
-        </w:rPr>
-      </w:pPr>
-      <w:bookmarkStart w:id="12" w:name="_Toc39829437"/>
-      <w:r>
-        <w:rPr>
-          <w:b/>
-          <w:bCs/>
-        </w:rPr>
-        <w:t>Bejelentkezés</w:t>
-      </w:r>
-      <w:bookmarkEnd w:id="12"/>
+        <w:t>Ezt a menüpontot is csak az adminisztrátori jogkörrel rendelkező felhasználók látják és férnek hozzá. Itt tudják lekérdezni a rendszerben történő eseményeket, hogy ki mikor hova parkolt be és honnan parkolt ki.</w:t>
+      </w:r>
+      <w:r>
+        <w:rPr>
+          <w:sz w:val="24"/>
+          <w:szCs w:val="24"/>
+        </w:rPr>
+        <w:t xml:space="preserve"> A bejegyzések időrendi sorrendben jelennek meg, és </w:t>
+      </w:r>
+      <w:r>
+        <w:rPr>
+          <w:sz w:val="24"/>
+          <w:szCs w:val="24"/>
+        </w:rPr>
+        <w:t>alapértelmezés szerint</w:t>
+      </w:r>
+      <w:r>
+        <w:rPr>
+          <w:sz w:val="24"/>
+          <w:szCs w:val="24"/>
+        </w:rPr>
+        <w:t xml:space="preserve"> legújabb időponttal rendelkező van legfelül. </w:t>
+      </w:r>
+      <w:r>
+        <w:rPr>
+          <w:sz w:val="24"/>
+          <w:szCs w:val="24"/>
+        </w:rPr>
+        <w:t xml:space="preserve">Ez a sorrend </w:t>
+      </w:r>
+      <w:r>
+        <w:rPr>
+          <w:sz w:val="24"/>
+          <w:szCs w:val="24"/>
+        </w:rPr>
+        <w:t>megcserélhető</w:t>
+      </w:r>
+      <w:r>
+        <w:rPr>
+          <w:sz w:val="24"/>
+          <w:szCs w:val="24"/>
+        </w:rPr>
+        <w:t xml:space="preserve"> a fejlécben található „idő” feliratra</w:t>
+      </w:r>
+      <w:r>
+        <w:rPr>
+          <w:sz w:val="24"/>
+          <w:szCs w:val="24"/>
+        </w:rPr>
+        <w:t xml:space="preserve"> kattintva</w:t>
+      </w:r>
+      <w:r>
+        <w:rPr>
+          <w:sz w:val="24"/>
+          <w:szCs w:val="24"/>
+        </w:rPr>
+        <w:t xml:space="preserve">. </w:t>
+      </w:r>
+      <w:r>
+        <w:rPr>
+          <w:sz w:val="24"/>
+          <w:szCs w:val="24"/>
+        </w:rPr>
+        <w:t>A bejegyzések listája feletti bevitelimezők segítségével lehetőség van időpontra</w:t>
+      </w:r>
+      <w:r>
+        <w:rPr>
+          <w:sz w:val="24"/>
+          <w:szCs w:val="24"/>
+        </w:rPr>
+        <w:t xml:space="preserve"> a bejegyzés szövegében található bármelyik kifejezésre</w:t>
+      </w:r>
+      <w:r>
+        <w:rPr>
+          <w:sz w:val="24"/>
+          <w:szCs w:val="24"/>
+        </w:rPr>
+        <w:t xml:space="preserve"> és a bejegyzés kategóriákra szűrni.</w:t>
+      </w:r>
+    </w:p>
+    <w:p>
+      <w:pPr>
+        <w:pStyle w:val="Cmsor2"/>
+      </w:pPr>
+      <w:bookmarkStart w:id="11" w:name="_Toc39829436"/>
+      <w:r>
+        <w:lastRenderedPageBreak/>
+        <w:t>Mobil alkalmazás</w:t>
+      </w:r>
+      <w:bookmarkEnd w:id="11"/>
     </w:p>
     <w:p>
       <w:pPr>
@@ -4279,8 +4892,33 @@
           <w:sz w:val="24"/>
           <w:szCs w:val="24"/>
         </w:rPr>
-        <w:t>Az alkalmazás megnyitásakor egy bejelentkező felület jelenik meg. Helyes emailcím és jelszó megadása után a „Bejelentkezés” gombra kattintva be lehet lépni az alkalmazásba. Be regisztrálni is van lehetőség a „Belépés” gomb alatti regisztráció feliratra kattintva. Ekkor a webes felülethez hasonlóan átalakul az űrlap és megjelennek plusz mezők, mint a „Vezetéknév” és „Keresztnév”, illetve a „Jelszó ismét”. A mezőket megfelelően kitöltve a „Regisztráció” gombra kattintva rögzülnek az adatok a rendszerben és vissza navigál az alkalmazás a bejelentkező űrlaphoz.</w:t>
-      </w:r>
+        <w:t>A mobil applikáció elsősorban az egyszerű felhasználók részére van. Az adminisztrációs funkciók nagy része nem elérhető benne.</w:t>
+      </w:r>
+      <w:r>
+        <w:rPr>
+          <w:sz w:val="24"/>
+          <w:szCs w:val="24"/>
+        </w:rPr>
+        <w:t xml:space="preserve"> A mindenki számára elérhető funkciók hasonlóképpen működnek, mint a webes alkalmazás esetében.</w:t>
+      </w:r>
+    </w:p>
+    <w:p>
+      <w:pPr>
+        <w:pStyle w:val="Cmsor3"/>
+        <w:rPr>
+          <w:b/>
+          <w:bCs/>
+        </w:rPr>
+      </w:pPr>
+      <w:bookmarkStart w:id="12" w:name="_Toc39829437"/>
+      <w:r>
+        <w:rPr>
+          <w:b/>
+          <w:bCs/>
+        </w:rPr>
+        <w:t>Bejelentkezés</w:t>
+      </w:r>
+      <w:bookmarkEnd w:id="12"/>
     </w:p>
     <w:p>
       <w:pPr>
@@ -4297,6 +4935,24 @@
           <w:sz w:val="24"/>
           <w:szCs w:val="24"/>
         </w:rPr>
+        <w:t>Az alkalmazás megnyitásakor egy bejelentkező felület jelenik meg. Helyes emailcím és jelszó megadása után a „Bejelentkezés” gombra kattintva be lehet lépni az alkalmazásba. Be regisztrálni is van lehetőség a „Belépés” gomb alatti regisztráció feliratra kattintva. Ekkor a webes felülethez hasonlóan átalakul az űrlap és megjelennek plusz mezők, mint a „Vezetéknév” és „Keresztnév”, illetve a „Jelszó ismét”. A mezőket megfelelően kitöltve a „Regisztráció” gombra kattintva rögzülnek az adatok a rendszerben és vissza navigál az alkalmazás a bejelentkező űrlaphoz.</w:t>
+      </w:r>
+    </w:p>
+    <w:p>
+      <w:pPr>
+        <w:tabs>
+          <w:tab w:val="left" w:pos="2364"/>
+        </w:tabs>
+        <w:rPr>
+          <w:sz w:val="24"/>
+          <w:szCs w:val="24"/>
+        </w:rPr>
+      </w:pPr>
+      <w:r>
+        <w:rPr>
+          <w:sz w:val="24"/>
+          <w:szCs w:val="24"/>
+        </w:rPr>
         <w:t xml:space="preserve">Az alkalmazás elmenti a belépési adatokat a mobil eszköz saját tárhelyén ezért ameddig ki nem jelentkezik a felhasználó addig automatikusan bejelentkezik a további indításoknál. </w:t>
       </w:r>
     </w:p>
@@ -4314,7 +4970,6 @@
           <w:b/>
           <w:bCs/>
         </w:rPr>
-        <w:lastRenderedPageBreak/>
         <w:t>Parkolóházak listáját tartalmazó képernyő</w:t>
       </w:r>
       <w:bookmarkEnd w:id="13"/>
@@ -4419,7 +5074,7 @@
                                 <w:sz w:val="18"/>
                                 <w:szCs w:val="18"/>
                               </w:rPr>
-                              <w:t>5</w:t>
+                              <w:t>8</w:t>
                             </w:r>
                             <w:r>
                               <w:rPr>
@@ -4535,7 +5190,7 @@
                           <w:sz w:val="18"/>
                           <w:szCs w:val="18"/>
                         </w:rPr>
-                        <w:t>5</w:t>
+                        <w:t>8</w:t>
                       </w:r>
                       <w:r>
                         <w:rPr>
@@ -4617,7 +5272,7 @@
                     <pic:cNvPicPr/>
                   </pic:nvPicPr>
                   <pic:blipFill>
-                    <a:blip r:embed="rId14" cstate="print">
+                    <a:blip r:embed="rId17" cstate="print">
                       <a:extLst>
                         <a:ext uri="{28A0092B-C50C-407E-A947-70E740481C1C}">
                           <a14:useLocalDpi xmlns:a14="http://schemas.microsoft.com/office/drawing/2010/main" val="0"/>
@@ -4650,6 +5305,13 @@
         </w:rPr>
         <w:t>Belépés után a parkolóházak listája fogadja a felhasználót. Jobb felül a vissza nyíl ikonnal ellátott gombbal lehet kijelentkezni, aminek hatására az applikáció visszanavigál a bejelentkező képernyőre.</w:t>
       </w:r>
+      <w:r>
+        <w:rPr>
+          <w:sz w:val="24"/>
+          <w:szCs w:val="24"/>
+        </w:rPr>
+        <w:t xml:space="preserve"> A lista alatt a webes felületen látottakhoz hasonlóan egy térkép jelenik meg, ami házikó ikonokkal jelzi a rendszerben található parkolóházak pontos földrajzi helyeit.</w:t>
+      </w:r>
     </w:p>
     <w:p>
       <w:pPr>
@@ -4666,7 +5328,21 @@
           <w:sz w:val="24"/>
           <w:szCs w:val="24"/>
         </w:rPr>
-        <w:t xml:space="preserve">Az egyes parkolóházakra nyomva megjelennek annak a parkolóháznak </w:t>
+        <w:t>Az egyes parkolóházakra nyomva</w:t>
+      </w:r>
+      <w:r>
+        <w:rPr>
+          <w:sz w:val="24"/>
+          <w:szCs w:val="24"/>
+        </w:rPr>
+        <w:t xml:space="preserve"> a listában vagy a térképen,</w:t>
+      </w:r>
+      <w:r>
+        <w:rPr>
+          <w:sz w:val="24"/>
+          <w:szCs w:val="24"/>
+        </w:rPr>
+        <w:t xml:space="preserve"> megjelennek annak a parkolóháznak </w:t>
       </w:r>
       <w:r>
         <w:rPr>
@@ -4806,6 +5482,7 @@
           <w:b/>
           <w:bCs/>
         </w:rPr>
+        <w:lastRenderedPageBreak/>
         <w:t>Saját adatok képernyő</w:t>
       </w:r>
       <w:bookmarkEnd w:id="14"/>
@@ -4910,7 +5587,7 @@
                                 <w:sz w:val="18"/>
                                 <w:szCs w:val="18"/>
                               </w:rPr>
-                              <w:t>6</w:t>
+                              <w:t>9</w:t>
                             </w:r>
                             <w:r>
                               <w:rPr>
@@ -5022,7 +5699,7 @@
                           <w:sz w:val="18"/>
                           <w:szCs w:val="18"/>
                         </w:rPr>
-                        <w:t>6</w:t>
+                        <w:t>9</w:t>
                       </w:r>
                       <w:r>
                         <w:rPr>
@@ -5104,7 +5781,7 @@
                     <pic:cNvPicPr/>
                   </pic:nvPicPr>
                   <pic:blipFill>
-                    <a:blip r:embed="rId15" cstate="print">
+                    <a:blip r:embed="rId18" cstate="print">
                       <a:extLst>
                         <a:ext uri="{28A0092B-C50C-407E-A947-70E740481C1C}">
                           <a14:useLocalDpi xmlns:a14="http://schemas.microsoft.com/office/drawing/2010/main" val="0"/>
@@ -5316,7 +5993,7 @@
                                 <w:sz w:val="18"/>
                                 <w:szCs w:val="18"/>
                               </w:rPr>
-                              <w:t>7</w:t>
+                              <w:t>10</w:t>
                             </w:r>
                             <w:r>
                               <w:rPr>
@@ -5416,7 +6093,7 @@
                           <w:sz w:val="18"/>
                           <w:szCs w:val="18"/>
                         </w:rPr>
-                        <w:t>7</w:t>
+                        <w:t>10</w:t>
                       </w:r>
                       <w:r>
                         <w:rPr>
@@ -5486,7 +6163,7 @@
                     <pic:cNvPicPr/>
                   </pic:nvPicPr>
                   <pic:blipFill>
-                    <a:blip r:embed="rId16" cstate="print">
+                    <a:blip r:embed="rId19" cstate="print">
                       <a:extLst>
                         <a:ext uri="{28A0092B-C50C-407E-A947-70E740481C1C}">
                           <a14:useLocalDpi xmlns:a14="http://schemas.microsoft.com/office/drawing/2010/main" val="0"/>
@@ -6237,7 +6914,7 @@
                                 <w:sz w:val="18"/>
                                 <w:szCs w:val="18"/>
                               </w:rPr>
-                              <w:t>8</w:t>
+                              <w:t>11</w:t>
                             </w:r>
                             <w:r>
                               <w:rPr>
@@ -6278,39 +6955,8 @@
                                 <w:sz w:val="18"/>
                                 <w:szCs w:val="18"/>
                               </w:rPr>
-                              <w:t>Sprint-boot-</w:t>
+                              <w:t>Sprint-boot-maven-plugin</w:t>
                             </w:r>
-                            <w:proofErr w:type="spellStart"/>
-                            <w:r>
-                              <w:rPr>
-                                <w:i/>
-                                <w:iCs/>
-                                <w:sz w:val="18"/>
-                                <w:szCs w:val="18"/>
-                              </w:rPr>
-                              <w:t>maven</w:t>
-                            </w:r>
-                            <w:proofErr w:type="spellEnd"/>
-                            <w:r>
-                              <w:rPr>
-                                <w:i/>
-                                <w:iCs/>
-                                <w:sz w:val="18"/>
-                                <w:szCs w:val="18"/>
-                              </w:rPr>
-                              <w:t>-</w:t>
-                            </w:r>
-                            <w:proofErr w:type="spellStart"/>
-                            <w:r>
-                              <w:rPr>
-                                <w:i/>
-                                <w:iCs/>
-                                <w:sz w:val="18"/>
-                                <w:szCs w:val="18"/>
-                              </w:rPr>
-                              <w:t>plugin</w:t>
-                            </w:r>
-                            <w:proofErr w:type="spellEnd"/>
                           </w:p>
                         </w:txbxContent>
                       </wps:txbx>
@@ -6380,7 +7026,7 @@
                           <w:sz w:val="18"/>
                           <w:szCs w:val="18"/>
                         </w:rPr>
-                        <w:t>8</w:t>
+                        <w:t>11</w:t>
                       </w:r>
                       <w:r>
                         <w:rPr>
@@ -6421,39 +7067,8 @@
                           <w:sz w:val="18"/>
                           <w:szCs w:val="18"/>
                         </w:rPr>
-                        <w:t>Sprint-boot-</w:t>
+                        <w:t>Sprint-boot-maven-plugin</w:t>
                       </w:r>
-                      <w:proofErr w:type="spellStart"/>
-                      <w:r>
-                        <w:rPr>
-                          <w:i/>
-                          <w:iCs/>
-                          <w:sz w:val="18"/>
-                          <w:szCs w:val="18"/>
-                        </w:rPr>
-                        <w:t>maven</w:t>
-                      </w:r>
-                      <w:proofErr w:type="spellEnd"/>
-                      <w:r>
-                        <w:rPr>
-                          <w:i/>
-                          <w:iCs/>
-                          <w:sz w:val="18"/>
-                          <w:szCs w:val="18"/>
-                        </w:rPr>
-                        <w:t>-</w:t>
-                      </w:r>
-                      <w:proofErr w:type="spellStart"/>
-                      <w:r>
-                        <w:rPr>
-                          <w:i/>
-                          <w:iCs/>
-                          <w:sz w:val="18"/>
-                          <w:szCs w:val="18"/>
-                        </w:rPr>
-                        <w:t>plugin</w:t>
-                      </w:r>
-                      <w:proofErr w:type="spellEnd"/>
                     </w:p>
                   </w:txbxContent>
                 </v:textbox>
@@ -6491,7 +7106,7 @@
                     <pic:cNvPicPr/>
                   </pic:nvPicPr>
                   <pic:blipFill>
-                    <a:blip r:embed="rId17">
+                    <a:blip r:embed="rId20">
                       <a:extLst>
                         <a:ext uri="{28A0092B-C50C-407E-A947-70E740481C1C}">
                           <a14:useLocalDpi xmlns:a14="http://schemas.microsoft.com/office/drawing/2010/main" val="0"/>
@@ -6980,6 +7595,7 @@
         <w:t xml:space="preserve"> mappában lévő </w:t>
       </w:r>
       <w:proofErr w:type="spellStart"/>
+      <w:proofErr w:type="gramStart"/>
       <w:r>
         <w:rPr>
           <w:i/>
@@ -6990,6 +7606,7 @@
         <w:t>application.properties</w:t>
       </w:r>
       <w:proofErr w:type="spellEnd"/>
+      <w:proofErr w:type="gramEnd"/>
       <w:r>
         <w:rPr>
           <w:sz w:val="24"/>
@@ -7171,7 +7788,7 @@
                     <pic:cNvPicPr/>
                   </pic:nvPicPr>
                   <pic:blipFill>
-                    <a:blip r:embed="rId18">
+                    <a:blip r:embed="rId21">
                       <a:extLst>
                         <a:ext uri="{28A0092B-C50C-407E-A947-70E740481C1C}">
                           <a14:useLocalDpi xmlns:a14="http://schemas.microsoft.com/office/drawing/2010/main" val="0"/>
@@ -7246,7 +7863,7 @@
           <w:sz w:val="18"/>
           <w:szCs w:val="18"/>
         </w:rPr>
-        <w:t>9</w:t>
+        <w:t>12</w:t>
       </w:r>
       <w:r>
         <w:rPr>
@@ -7401,7 +8018,7 @@
                                 <w:sz w:val="18"/>
                                 <w:szCs w:val="18"/>
                               </w:rPr>
-                              <w:t>10</w:t>
+                              <w:t>13</w:t>
                             </w:r>
                             <w:r>
                               <w:rPr>
@@ -7502,7 +8119,7 @@
                           <w:sz w:val="18"/>
                           <w:szCs w:val="18"/>
                         </w:rPr>
-                        <w:t>10</w:t>
+                        <w:t>13</w:t>
                       </w:r>
                       <w:r>
                         <w:rPr>
@@ -7580,7 +8197,7 @@
                     <pic:cNvPicPr/>
                   </pic:nvPicPr>
                   <pic:blipFill>
-                    <a:blip r:embed="rId19" cstate="print">
+                    <a:blip r:embed="rId22" cstate="print">
                       <a:extLst>
                         <a:ext uri="{28A0092B-C50C-407E-A947-70E740481C1C}">
                           <a14:useLocalDpi xmlns:a14="http://schemas.microsoft.com/office/drawing/2010/main" val="0"/>
@@ -7727,7 +8344,7 @@
                     <pic:cNvPicPr/>
                   </pic:nvPicPr>
                   <pic:blipFill>
-                    <a:blip r:embed="rId20">
+                    <a:blip r:embed="rId23">
                       <a:extLst>
                         <a:ext uri="{28A0092B-C50C-407E-A947-70E740481C1C}">
                           <a14:useLocalDpi xmlns:a14="http://schemas.microsoft.com/office/drawing/2010/main" val="0"/>
@@ -7800,7 +8417,7 @@
           <w:sz w:val="18"/>
           <w:szCs w:val="18"/>
         </w:rPr>
-        <w:t>11</w:t>
+        <w:t>14</w:t>
       </w:r>
       <w:r>
         <w:rPr>
@@ -8306,6 +8923,7 @@
         </w:rPr>
       </w:pPr>
       <w:proofErr w:type="spellStart"/>
+      <w:proofErr w:type="gramStart"/>
       <w:r>
         <w:rPr>
           <w:rStyle w:val="Cmsor4Char"/>
@@ -8332,6 +8950,7 @@
         <w:t>(</w:t>
       </w:r>
       <w:proofErr w:type="spellStart"/>
+      <w:proofErr w:type="gramEnd"/>
       <w:r>
         <w:rPr>
           <w:rStyle w:val="Cmsor4Char"/>
@@ -8376,6 +8995,7 @@
         </w:rPr>
       </w:pPr>
       <w:proofErr w:type="spellStart"/>
+      <w:proofErr w:type="gramStart"/>
       <w:r>
         <w:rPr>
           <w:rStyle w:val="Cmsor4Char"/>
@@ -8402,6 +9022,7 @@
         <w:t>(</w:t>
       </w:r>
       <w:proofErr w:type="spellStart"/>
+      <w:proofErr w:type="gramEnd"/>
       <w:r>
         <w:rPr>
           <w:rStyle w:val="Cmsor4Char"/>
@@ -8752,6 +9373,7 @@
         </w:rPr>
       </w:pPr>
       <w:proofErr w:type="spellStart"/>
+      <w:proofErr w:type="gramStart"/>
       <w:r>
         <w:rPr>
           <w:sz w:val="24"/>
@@ -8765,7 +9387,15 @@
           <w:sz w:val="24"/>
           <w:szCs w:val="24"/>
         </w:rPr>
-        <w:t>() : Ez a függvény @</w:t>
+        <w:t>(</w:t>
+      </w:r>
+      <w:proofErr w:type="gramEnd"/>
+      <w:r>
+        <w:rPr>
+          <w:sz w:val="24"/>
+          <w:szCs w:val="24"/>
+        </w:rPr>
+        <w:t>) : Ez a függvény @</w:t>
       </w:r>
       <w:proofErr w:type="spellStart"/>
       <w:r>
@@ -8829,6 +9459,7 @@
         </w:rPr>
       </w:pPr>
       <w:proofErr w:type="spellStart"/>
+      <w:proofErr w:type="gramStart"/>
       <w:r>
         <w:rPr>
           <w:sz w:val="24"/>
@@ -8842,7 +9473,15 @@
           <w:sz w:val="24"/>
           <w:szCs w:val="24"/>
         </w:rPr>
-        <w:t>(Sectors): A paraméterben kapott szektor listát hozzáfűzi a jelenlegi szektorokhoz.</w:t>
+        <w:t>(</w:t>
+      </w:r>
+      <w:proofErr w:type="gramEnd"/>
+      <w:r>
+        <w:rPr>
+          <w:sz w:val="24"/>
+          <w:szCs w:val="24"/>
+        </w:rPr>
+        <w:t>Sectors): A paraméterben kapott szektor listát hozzáfűzi a jelenlegi szektorokhoz.</w:t>
       </w:r>
     </w:p>
     <w:p>
@@ -8858,6 +9497,7 @@
         </w:rPr>
       </w:pPr>
       <w:proofErr w:type="spellStart"/>
+      <w:proofErr w:type="gramStart"/>
       <w:r>
         <w:rPr>
           <w:sz w:val="24"/>
@@ -8871,7 +9511,15 @@
           <w:sz w:val="24"/>
           <w:szCs w:val="24"/>
         </w:rPr>
-        <w:t>(Sector): A paraméterben kapott szektort eltávolítja a szektorok közül.</w:t>
+        <w:t>(</w:t>
+      </w:r>
+      <w:proofErr w:type="gramEnd"/>
+      <w:r>
+        <w:rPr>
+          <w:sz w:val="24"/>
+          <w:szCs w:val="24"/>
+        </w:rPr>
+        <w:t>Sector): A paraméterben kapott szektort eltávolítja a szektorok közül.</w:t>
       </w:r>
     </w:p>
     <w:p>
@@ -9213,6 +9861,7 @@
         </w:rPr>
       </w:pPr>
       <w:proofErr w:type="spellStart"/>
+      <w:proofErr w:type="gramStart"/>
       <w:r>
         <w:rPr>
           <w:sz w:val="24"/>
@@ -9229,6 +9878,7 @@
         <w:t>(</w:t>
       </w:r>
       <w:proofErr w:type="spellStart"/>
+      <w:proofErr w:type="gramEnd"/>
       <w:r>
         <w:rPr>
           <w:sz w:val="24"/>
@@ -10279,15 +10929,7 @@
         <w:footnoteRef/>
       </w:r>
       <w:r>
-        <w:t xml:space="preserve"> </w:t>
-      </w:r>
-      <w:proofErr w:type="spellStart"/>
-      <w:r>
-        <w:t>MySQL</w:t>
-      </w:r>
-      <w:proofErr w:type="spellEnd"/>
-      <w:r>
-        <w:t xml:space="preserve">: </w:t>
+        <w:t xml:space="preserve"> MySQL: </w:t>
       </w:r>
       <w:hyperlink r:id="rId1" w:history="1">
         <w:r>
@@ -10335,23 +10977,7 @@
         <w:footnoteRef/>
       </w:r>
       <w:r>
-        <w:t xml:space="preserve"> </w:t>
-      </w:r>
-      <w:proofErr w:type="spellStart"/>
-      <w:r>
-        <w:t>Apache</w:t>
-      </w:r>
-      <w:proofErr w:type="spellEnd"/>
-      <w:r>
-        <w:t xml:space="preserve"> </w:t>
-      </w:r>
-      <w:proofErr w:type="spellStart"/>
-      <w:r>
-        <w:t>Tomcat</w:t>
-      </w:r>
-      <w:proofErr w:type="spellEnd"/>
-      <w:r>
-        <w:t xml:space="preserve">: </w:t>
+        <w:t xml:space="preserve"> Apache Tomcat: </w:t>
       </w:r>
       <w:hyperlink r:id="rId3" w:history="1">
         <w:r>
@@ -10375,23 +11001,7 @@
         <w:footnoteRef/>
       </w:r>
       <w:r>
-        <w:t xml:space="preserve"> </w:t>
-      </w:r>
-      <w:proofErr w:type="spellStart"/>
-      <w:r>
-        <w:t>Apache</w:t>
-      </w:r>
-      <w:proofErr w:type="spellEnd"/>
-      <w:r>
-        <w:t xml:space="preserve"> </w:t>
-      </w:r>
-      <w:proofErr w:type="spellStart"/>
-      <w:r>
-        <w:t>Maven</w:t>
-      </w:r>
-      <w:proofErr w:type="spellEnd"/>
-      <w:r>
-        <w:t xml:space="preserve">: </w:t>
+        <w:t xml:space="preserve"> Apache Maven: </w:t>
       </w:r>
       <w:hyperlink r:id="rId4" w:history="1">
         <w:r>
@@ -10415,15 +11025,7 @@
         <w:footnoteRef/>
       </w:r>
       <w:r>
-        <w:t xml:space="preserve"> </w:t>
-      </w:r>
-      <w:proofErr w:type="spellStart"/>
-      <w:r>
-        <w:t>ByCryptPasswordEncoder</w:t>
-      </w:r>
-      <w:proofErr w:type="spellEnd"/>
-      <w:r>
-        <w:t xml:space="preserve">: </w:t>
+        <w:t xml:space="preserve"> ByCryptPasswordEncoder: </w:t>
       </w:r>
       <w:hyperlink r:id="rId5" w:history="1">
         <w:r>
@@ -12882,7 +13484,7 @@
 </file>
 
 <file path=customXml/itemProps1.xml><?xml version="1.0" encoding="utf-8"?>
-<ds:datastoreItem xmlns:ds="http://schemas.openxmlformats.org/officeDocument/2006/customXml" ds:itemID="{DDABBF59-4337-43E4-8BF2-672211EFD47A}">
+<ds:datastoreItem xmlns:ds="http://schemas.openxmlformats.org/officeDocument/2006/customXml" ds:itemID="{D46969BB-3A07-4048-B263-2FA4C699A028}">
   <ds:schemaRefs>
     <ds:schemaRef ds:uri="http://schemas.openxmlformats.org/officeDocument/2006/bibliography"/>
   </ds:schemaRefs>

</xml_diff>